<commit_message>
add Desktop to handout
</commit_message>
<xml_diff>
--- a/using-github/github-resources.docx
+++ b/using-github/github-resources.docx
@@ -594,6 +594,55 @@
           <w:sz w:val="22"/>
           <w:szCs w:val="22"/>
         </w:rPr>
+        <w:t>“Desktop” App</w:t>
+      </w:r>
+      <w:r>
+        <w:rPr>
+          <w:rFonts w:ascii="Roboto" w:eastAsia="Times New Roman" w:hAnsi="Roboto" w:cs="Times New Roman"/>
+          <w:sz w:val="22"/>
+          <w:szCs w:val="22"/>
+        </w:rPr>
+        <w:t xml:space="preserve">: </w:t>
+      </w:r>
+      <w:hyperlink r:id="rId17" w:history="1">
+        <w:r>
+          <w:rPr>
+            <w:rStyle w:val="Hyperlink"/>
+            <w:rFonts w:ascii="Roboto" w:eastAsia="Times New Roman" w:hAnsi="Roboto" w:cs="Times New Roman"/>
+            <w:sz w:val="22"/>
+            <w:szCs w:val="22"/>
+          </w:rPr>
+          <w:t>https://desktop.github.com</w:t>
+        </w:r>
+      </w:hyperlink>
+      <w:r>
+        <w:rPr>
+          <w:rFonts w:ascii="Roboto" w:eastAsia="Times New Roman" w:hAnsi="Roboto" w:cs="Times New Roman"/>
+          <w:sz w:val="22"/>
+          <w:szCs w:val="22"/>
+        </w:rPr>
+        <w:t xml:space="preserve"> </w:t>
+      </w:r>
+    </w:p>
+    <w:p>
+      <w:pPr>
+        <w:numPr>
+          <w:ilvl w:val="0"/>
+          <w:numId w:val="1"/>
+        </w:numPr>
+        <w:spacing w:before="100" w:beforeAutospacing="1" w:after="120"/>
+        <w:rPr>
+          <w:rFonts w:ascii="Roboto" w:eastAsia="Times New Roman" w:hAnsi="Roboto" w:cs="Times New Roman"/>
+          <w:sz w:val="22"/>
+          <w:szCs w:val="22"/>
+        </w:rPr>
+      </w:pPr>
+      <w:r>
+        <w:rPr>
+          <w:rFonts w:ascii="Roboto" w:eastAsia="Times New Roman" w:hAnsi="Roboto" w:cs="Times New Roman"/>
+          <w:sz w:val="22"/>
+          <w:szCs w:val="22"/>
+        </w:rPr>
         <w:t>“</w:t>
       </w:r>
       <w:r>
@@ -620,7 +669,7 @@
         </w:rPr>
         <w:t xml:space="preserve"> (for students): </w:t>
       </w:r>
-      <w:hyperlink r:id="rId17" w:history="1">
+      <w:hyperlink r:id="rId18" w:history="1">
         <w:r>
           <w:rPr>
             <w:rStyle w:val="Hyperlink"/>
@@ -661,7 +710,7 @@
         </w:rPr>
         <w:t xml:space="preserve">(for teachers): </w:t>
       </w:r>
-      <w:hyperlink r:id="rId18" w:history="1">
+      <w:hyperlink r:id="rId19" w:history="1">
         <w:r>
           <w:rPr>
             <w:rStyle w:val="Hyperlink"/>
@@ -718,7 +767,7 @@
         </w:rPr>
         <w:t xml:space="preserve"> (for developers): </w:t>
       </w:r>
-      <w:hyperlink r:id="rId19" w:history="1">
+      <w:hyperlink r:id="rId20" w:history="1">
         <w:r>
           <w:rPr>
             <w:rStyle w:val="Hyperlink"/>
@@ -799,7 +848,7 @@
         </w:rPr>
         <w:t xml:space="preserve">: </w:t>
       </w:r>
-      <w:hyperlink r:id="rId20" w:history="1">
+      <w:hyperlink r:id="rId21" w:history="1">
         <w:r>
           <w:rPr>
             <w:rStyle w:val="Hyperlink"/>
@@ -843,7 +892,7 @@
         </w:rPr>
         <w:t xml:space="preserve">: </w:t>
       </w:r>
-      <w:hyperlink r:id="rId21" w:history="1">
+      <w:hyperlink r:id="rId22" w:history="1">
         <w:r>
           <w:rPr>
             <w:rStyle w:val="Hyperlink"/>
@@ -906,7 +955,7 @@
         </w:rPr>
         <w:t xml:space="preserve">uide": </w:t>
       </w:r>
-      <w:hyperlink r:id="rId22" w:history="1">
+      <w:hyperlink r:id="rId23" w:history="1">
         <w:r>
           <w:rPr>
             <w:rStyle w:val="Hyperlink"/>
@@ -957,7 +1006,7 @@
         </w:rPr>
         <w:t xml:space="preserve"> and GitHub for Librarians.” Behavioral &amp; Social Sciences Librarian 34.3 (2015): 159–164. Available at </w:t>
       </w:r>
-      <w:hyperlink r:id="rId23" w:history="1">
+      <w:hyperlink r:id="rId24" w:history="1">
         <w:r>
           <w:rPr>
             <w:rStyle w:val="Hyperlink"/>
@@ -1034,8 +1083,18 @@
           <w:sz w:val="22"/>
           <w:szCs w:val="22"/>
         </w:rPr>
-        <w:t xml:space="preserve">University of Maryland, Baltimore’s Health Sciences &amp; Human Services Library </w:t>
-      </w:r>
+        <w:t xml:space="preserve">University of Maryland, Baltimore’s </w:t>
+      </w:r>
+      <w:bookmarkStart w:id="0" w:name="_GoBack"/>
+      <w:r>
+        <w:rPr>
+          <w:rFonts w:ascii="Roboto" w:eastAsia="Times New Roman" w:hAnsi="Roboto" w:cs="Times New Roman"/>
+          <w:sz w:val="22"/>
+          <w:szCs w:val="22"/>
+        </w:rPr>
+        <w:t xml:space="preserve">Health Sciences &amp; Human Services Library </w:t>
+      </w:r>
+      <w:bookmarkEnd w:id="0"/>
       <w:r>
         <w:rPr>
           <w:rFonts w:ascii="Roboto" w:eastAsia="Times New Roman" w:hAnsi="Roboto" w:cs="Times New Roman"/>
@@ -1052,7 +1111,7 @@
         </w:rPr>
         <w:t xml:space="preserve"> </w:t>
       </w:r>
-      <w:hyperlink r:id="rId24" w:history="1">
+      <w:hyperlink r:id="rId25" w:history="1">
         <w:r>
           <w:rPr>
             <w:rStyle w:val="Hyperlink"/>
@@ -1085,7 +1144,7 @@
         </w:rPr>
         <w:t xml:space="preserve">Personal site: </w:t>
       </w:r>
-      <w:hyperlink r:id="rId25" w:history="1">
+      <w:hyperlink r:id="rId26" w:history="1">
         <w:r>
           <w:rPr>
             <w:rStyle w:val="Hyperlink"/>
@@ -1118,7 +1177,7 @@
         </w:rPr>
         <w:t xml:space="preserve">Email: </w:t>
       </w:r>
-      <w:hyperlink r:id="rId26" w:history="1">
+      <w:hyperlink r:id="rId27" w:history="1">
         <w:r>
           <w:rPr>
             <w:rStyle w:val="Hyperlink"/>
@@ -1151,7 +1210,7 @@
         </w:rPr>
         <w:t xml:space="preserve">GitHub: </w:t>
       </w:r>
-      <w:hyperlink r:id="rId27" w:history="1">
+      <w:hyperlink r:id="rId28" w:history="1">
         <w:r>
           <w:rPr>
             <w:rStyle w:val="Hyperlink"/>
@@ -1182,19 +1241,9 @@
           <w:sz w:val="22"/>
           <w:szCs w:val="22"/>
         </w:rPr>
-        <w:t>Twit</w:t>
-      </w:r>
-      <w:bookmarkStart w:id="0" w:name="_GoBack"/>
-      <w:bookmarkEnd w:id="0"/>
-      <w:r>
-        <w:rPr>
-          <w:rFonts w:ascii="Roboto" w:eastAsia="Times New Roman" w:hAnsi="Roboto" w:cs="Times New Roman"/>
-          <w:sz w:val="22"/>
-          <w:szCs w:val="22"/>
-        </w:rPr>
-        <w:t xml:space="preserve">ter: </w:t>
-      </w:r>
-      <w:hyperlink r:id="rId28" w:history="1">
+        <w:t xml:space="preserve">Twitter: </w:t>
+      </w:r>
+      <w:hyperlink r:id="rId29" w:history="1">
         <w:r>
           <w:rPr>
             <w:rStyle w:val="Hyperlink"/>
@@ -1207,9 +1256,9 @@
       </w:hyperlink>
     </w:p>
     <w:sectPr>
-      <w:footerReference w:type="default" r:id="rId29"/>
+      <w:footerReference w:type="default" r:id="rId30"/>
       <w:pgSz w:w="12240" w:h="15840"/>
-      <w:pgMar w:top="1008" w:right="1440" w:bottom="1440" w:left="1440" w:header="720" w:footer="965" w:gutter="0"/>
+      <w:pgMar w:top="720" w:right="1008" w:bottom="1296" w:left="1008" w:header="720" w:footer="965" w:gutter="0"/>
       <w:cols w:space="720"/>
       <w:docGrid w:linePitch="360"/>
     </w:sectPr>

</xml_diff>

<commit_message>
add Collections to handout
</commit_message>
<xml_diff>
--- a/using-github/github-resources.docx
+++ b/using-github/github-resources.docx
@@ -78,7 +78,6 @@
           <w:shd w:val="clear" w:color="auto" w:fill="FFFFFF"/>
         </w:rPr>
       </w:pPr>
-      <w:proofErr w:type="spellStart"/>
       <w:r>
         <w:rPr>
           <w:rFonts w:ascii="Roboto" w:eastAsia="Times New Roman" w:hAnsi="Roboto" w:cs="Times New Roman"/>
@@ -101,7 +100,6 @@
         </w:rPr>
         <w:t>it</w:t>
       </w:r>
-      <w:proofErr w:type="spellEnd"/>
     </w:p>
     <w:p>
       <w:pPr>
@@ -158,25 +156,7 @@
           <w:sz w:val="22"/>
           <w:szCs w:val="22"/>
         </w:rPr>
-        <w:t xml:space="preserve">"Try </w:t>
-      </w:r>
-      <w:proofErr w:type="spellStart"/>
-      <w:r>
-        <w:rPr>
-          <w:rFonts w:ascii="Roboto" w:eastAsia="Times New Roman" w:hAnsi="Roboto" w:cs="Times New Roman"/>
-          <w:sz w:val="22"/>
-          <w:szCs w:val="22"/>
-        </w:rPr>
-        <w:t>Git</w:t>
-      </w:r>
-      <w:proofErr w:type="spellEnd"/>
-      <w:r>
-        <w:rPr>
-          <w:rFonts w:ascii="Roboto" w:eastAsia="Times New Roman" w:hAnsi="Roboto" w:cs="Times New Roman"/>
-          <w:sz w:val="22"/>
-          <w:szCs w:val="22"/>
-        </w:rPr>
-        <w:t xml:space="preserve">", tutorial: </w:t>
+        <w:t xml:space="preserve">"Try Git", tutorial: </w:t>
       </w:r>
       <w:hyperlink r:id="rId9" w:history="1">
         <w:r>
@@ -210,19 +190,8 @@
           <w:sz w:val="22"/>
           <w:szCs w:val="22"/>
         </w:rPr>
-        <w:t xml:space="preserve">Pro </w:t>
-      </w:r>
-      <w:proofErr w:type="spellStart"/>
-      <w:r>
-        <w:rPr>
-          <w:rFonts w:ascii="Roboto" w:eastAsia="Times New Roman" w:hAnsi="Roboto" w:cs="Times New Roman"/>
-          <w:i/>
-          <w:sz w:val="22"/>
-          <w:szCs w:val="22"/>
-        </w:rPr>
-        <w:t>Git</w:t>
-      </w:r>
-      <w:proofErr w:type="spellEnd"/>
+        <w:t>Pro Git</w:t>
+      </w:r>
       <w:r>
         <w:rPr>
           <w:rFonts w:ascii="Roboto" w:eastAsia="Times New Roman" w:hAnsi="Roboto" w:cs="Times New Roman"/>
@@ -262,43 +231,7 @@
           <w:sz w:val="22"/>
           <w:szCs w:val="22"/>
         </w:rPr>
-        <w:t>"</w:t>
-      </w:r>
-      <w:proofErr w:type="spellStart"/>
-      <w:r>
-        <w:rPr>
-          <w:rFonts w:ascii="Roboto" w:eastAsia="Times New Roman" w:hAnsi="Roboto" w:cs="Times New Roman"/>
-          <w:sz w:val="22"/>
-          <w:szCs w:val="22"/>
-        </w:rPr>
-        <w:t>Git</w:t>
-      </w:r>
-      <w:proofErr w:type="spellEnd"/>
-      <w:r>
-        <w:rPr>
-          <w:rFonts w:ascii="Roboto" w:eastAsia="Times New Roman" w:hAnsi="Roboto" w:cs="Times New Roman"/>
-          <w:sz w:val="22"/>
-          <w:szCs w:val="22"/>
-        </w:rPr>
-        <w:t xml:space="preserve"> from the Bottom Up", by John </w:t>
-      </w:r>
-      <w:proofErr w:type="spellStart"/>
-      <w:r>
-        <w:rPr>
-          <w:rFonts w:ascii="Roboto" w:eastAsia="Times New Roman" w:hAnsi="Roboto" w:cs="Times New Roman"/>
-          <w:sz w:val="22"/>
-          <w:szCs w:val="22"/>
-        </w:rPr>
-        <w:t>Wiegley</w:t>
-      </w:r>
-      <w:proofErr w:type="spellEnd"/>
-      <w:r>
-        <w:rPr>
-          <w:rFonts w:ascii="Roboto" w:eastAsia="Times New Roman" w:hAnsi="Roboto" w:cs="Times New Roman"/>
-          <w:sz w:val="22"/>
-          <w:szCs w:val="22"/>
-        </w:rPr>
-        <w:t xml:space="preserve">: </w:t>
+        <w:t xml:space="preserve">"Git from the Bottom Up", by John Wiegley: </w:t>
       </w:r>
       <w:hyperlink r:id="rId11" w:history="1">
         <w:r>
@@ -537,6 +470,81 @@
           <w:sz w:val="22"/>
           <w:szCs w:val="22"/>
         </w:rPr>
+        <w:t xml:space="preserve">“Collections” (topical lists </w:t>
+      </w:r>
+      <w:r>
+        <w:rPr>
+          <w:rFonts w:ascii="Roboto" w:eastAsia="Times New Roman" w:hAnsi="Roboto" w:cs="Times New Roman"/>
+          <w:sz w:val="22"/>
+          <w:szCs w:val="22"/>
+        </w:rPr>
+        <w:t xml:space="preserve">of </w:t>
+      </w:r>
+      <w:r>
+        <w:rPr>
+          <w:rFonts w:ascii="Roboto" w:eastAsia="Times New Roman" w:hAnsi="Roboto" w:cs="Times New Roman"/>
+          <w:sz w:val="22"/>
+          <w:szCs w:val="22"/>
+        </w:rPr>
+        <w:t xml:space="preserve">content </w:t>
+      </w:r>
+      <w:r>
+        <w:rPr>
+          <w:rFonts w:ascii="Roboto" w:eastAsia="Times New Roman" w:hAnsi="Roboto" w:cs="Times New Roman"/>
+          <w:sz w:val="22"/>
+          <w:szCs w:val="22"/>
+        </w:rPr>
+        <w:t xml:space="preserve">found </w:t>
+      </w:r>
+      <w:bookmarkStart w:id="0" w:name="_GoBack"/>
+      <w:bookmarkEnd w:id="0"/>
+      <w:r>
+        <w:rPr>
+          <w:rFonts w:ascii="Roboto" w:eastAsia="Times New Roman" w:hAnsi="Roboto" w:cs="Times New Roman"/>
+          <w:sz w:val="22"/>
+          <w:szCs w:val="22"/>
+        </w:rPr>
+        <w:t xml:space="preserve">on GitHub): </w:t>
+      </w:r>
+      <w:hyperlink r:id="rId16" w:history="1">
+        <w:r>
+          <w:rPr>
+            <w:rStyle w:val="Hyperlink"/>
+            <w:rFonts w:ascii="Roboto" w:eastAsia="Times New Roman" w:hAnsi="Roboto" w:cs="Times New Roman"/>
+            <w:sz w:val="22"/>
+            <w:szCs w:val="22"/>
+          </w:rPr>
+          <w:t>https://github.com/collections</w:t>
+        </w:r>
+      </w:hyperlink>
+      <w:r>
+        <w:rPr>
+          <w:rFonts w:ascii="Roboto" w:eastAsia="Times New Roman" w:hAnsi="Roboto" w:cs="Times New Roman"/>
+          <w:sz w:val="22"/>
+          <w:szCs w:val="22"/>
+        </w:rPr>
+        <w:t xml:space="preserve"> </w:t>
+      </w:r>
+    </w:p>
+    <w:p>
+      <w:pPr>
+        <w:numPr>
+          <w:ilvl w:val="0"/>
+          <w:numId w:val="1"/>
+        </w:numPr>
+        <w:spacing w:before="100" w:beforeAutospacing="1" w:after="120"/>
+        <w:rPr>
+          <w:rFonts w:ascii="Roboto" w:eastAsia="Times New Roman" w:hAnsi="Roboto" w:cs="Times New Roman"/>
+          <w:sz w:val="22"/>
+          <w:szCs w:val="22"/>
+        </w:rPr>
+      </w:pPr>
+      <w:r>
+        <w:rPr>
+          <w:rFonts w:ascii="Roboto" w:eastAsia="Times New Roman" w:hAnsi="Roboto" w:cs="Times New Roman"/>
+          <w:sz w:val="22"/>
+          <w:szCs w:val="22"/>
+        </w:rPr>
         <w:t>“Pages” (free w</w:t>
       </w:r>
       <w:r>
@@ -563,7 +571,7 @@
         </w:rPr>
         <w:t xml:space="preserve">: </w:t>
       </w:r>
-      <w:hyperlink r:id="rId16" w:history="1">
+      <w:hyperlink r:id="rId17" w:history="1">
         <w:r>
           <w:rPr>
             <w:rStyle w:val="Hyperlink"/>
@@ -604,7 +612,7 @@
         </w:rPr>
         <w:t xml:space="preserve">: </w:t>
       </w:r>
-      <w:hyperlink r:id="rId17" w:history="1">
+      <w:hyperlink r:id="rId18" w:history="1">
         <w:r>
           <w:rPr>
             <w:rStyle w:val="Hyperlink"/>
@@ -669,7 +677,7 @@
         </w:rPr>
         <w:t xml:space="preserve"> (for students): </w:t>
       </w:r>
-      <w:hyperlink r:id="rId18" w:history="1">
+      <w:hyperlink r:id="rId19" w:history="1">
         <w:r>
           <w:rPr>
             <w:rStyle w:val="Hyperlink"/>
@@ -710,7 +718,7 @@
         </w:rPr>
         <w:t xml:space="preserve">(for teachers): </w:t>
       </w:r>
-      <w:hyperlink r:id="rId19" w:history="1">
+      <w:hyperlink r:id="rId20" w:history="1">
         <w:r>
           <w:rPr>
             <w:rStyle w:val="Hyperlink"/>
@@ -767,7 +775,7 @@
         </w:rPr>
         <w:t xml:space="preserve"> (for developers): </w:t>
       </w:r>
-      <w:hyperlink r:id="rId20" w:history="1">
+      <w:hyperlink r:id="rId21" w:history="1">
         <w:r>
           <w:rPr>
             <w:rStyle w:val="Hyperlink"/>
@@ -826,7 +834,6 @@
           <w:szCs w:val="22"/>
         </w:rPr>
       </w:pPr>
-      <w:proofErr w:type="spellStart"/>
       <w:r>
         <w:rPr>
           <w:rFonts w:ascii="Roboto" w:eastAsia="Times New Roman" w:hAnsi="Roboto" w:cs="Times New Roman"/>
@@ -837,7 +844,6 @@
         </w:rPr>
         <w:t>BitBucket</w:t>
       </w:r>
-      <w:proofErr w:type="spellEnd"/>
       <w:r>
         <w:rPr>
           <w:rFonts w:ascii="Roboto" w:eastAsia="Times New Roman" w:hAnsi="Roboto" w:cs="Times New Roman"/>
@@ -848,7 +854,7 @@
         </w:rPr>
         <w:t xml:space="preserve">: </w:t>
       </w:r>
-      <w:hyperlink r:id="rId21" w:history="1">
+      <w:hyperlink r:id="rId22" w:history="1">
         <w:r>
           <w:rPr>
             <w:rStyle w:val="Hyperlink"/>
@@ -874,7 +880,6 @@
           <w:szCs w:val="22"/>
         </w:rPr>
       </w:pPr>
-      <w:proofErr w:type="spellStart"/>
       <w:r>
         <w:rPr>
           <w:rFonts w:ascii="Roboto" w:eastAsia="Times New Roman" w:hAnsi="Roboto" w:cs="Times New Roman"/>
@@ -883,7 +888,6 @@
         </w:rPr>
         <w:t>GitLab</w:t>
       </w:r>
-      <w:proofErr w:type="spellEnd"/>
       <w:r>
         <w:rPr>
           <w:rFonts w:ascii="Roboto" w:eastAsia="Times New Roman" w:hAnsi="Roboto" w:cs="Times New Roman"/>
@@ -892,7 +896,7 @@
         </w:rPr>
         <w:t xml:space="preserve">: </w:t>
       </w:r>
-      <w:hyperlink r:id="rId22" w:history="1">
+      <w:hyperlink r:id="rId23" w:history="1">
         <w:r>
           <w:rPr>
             <w:rStyle w:val="Hyperlink"/>
@@ -914,7 +918,6 @@
           <w:szCs w:val="22"/>
         </w:rPr>
       </w:pPr>
-      <w:proofErr w:type="spellStart"/>
       <w:r>
         <w:rPr>
           <w:rFonts w:ascii="Roboto" w:eastAsia="Times New Roman" w:hAnsi="Roboto" w:cs="Times New Roman"/>
@@ -924,7 +927,6 @@
         </w:rPr>
         <w:t>Misc</w:t>
       </w:r>
-      <w:proofErr w:type="spellEnd"/>
     </w:p>
     <w:p>
       <w:pPr>
@@ -955,7 +957,7 @@
         </w:rPr>
         <w:t xml:space="preserve">uide": </w:t>
       </w:r>
-      <w:hyperlink r:id="rId23" w:history="1">
+      <w:hyperlink r:id="rId24" w:history="1">
         <w:r>
           <w:rPr>
             <w:rStyle w:val="Hyperlink"/>
@@ -986,27 +988,9 @@
           <w:sz w:val="22"/>
           <w:szCs w:val="22"/>
         </w:rPr>
-        <w:t>Davis, R. “</w:t>
-      </w:r>
-      <w:proofErr w:type="spellStart"/>
-      <w:r>
-        <w:rPr>
-          <w:rFonts w:ascii="Roboto" w:eastAsia="Times New Roman" w:hAnsi="Roboto" w:cs="Times New Roman"/>
-          <w:sz w:val="22"/>
-          <w:szCs w:val="22"/>
-        </w:rPr>
-        <w:t>Git</w:t>
-      </w:r>
-      <w:proofErr w:type="spellEnd"/>
-      <w:r>
-        <w:rPr>
-          <w:rFonts w:ascii="Roboto" w:eastAsia="Times New Roman" w:hAnsi="Roboto" w:cs="Times New Roman"/>
-          <w:sz w:val="22"/>
-          <w:szCs w:val="22"/>
-        </w:rPr>
-        <w:t xml:space="preserve"> and GitHub for Librarians.” Behavioral &amp; Social Sciences Librarian 34.3 (2015): 159–164. Available at </w:t>
-      </w:r>
-      <w:hyperlink r:id="rId24" w:history="1">
+        <w:t xml:space="preserve">Davis, R. “Git and GitHub for Librarians.” Behavioral &amp; Social Sciences Librarian 34.3 (2015): 159–164. Available at </w:t>
+      </w:r>
+      <w:hyperlink r:id="rId25" w:history="1">
         <w:r>
           <w:rPr>
             <w:rStyle w:val="Hyperlink"/>
@@ -1083,18 +1067,8 @@
           <w:sz w:val="22"/>
           <w:szCs w:val="22"/>
         </w:rPr>
-        <w:t xml:space="preserve">University of Maryland, Baltimore’s </w:t>
-      </w:r>
-      <w:bookmarkStart w:id="0" w:name="_GoBack"/>
-      <w:r>
-        <w:rPr>
-          <w:rFonts w:ascii="Roboto" w:eastAsia="Times New Roman" w:hAnsi="Roboto" w:cs="Times New Roman"/>
-          <w:sz w:val="22"/>
-          <w:szCs w:val="22"/>
-        </w:rPr>
-        <w:t xml:space="preserve">Health Sciences &amp; Human Services Library </w:t>
-      </w:r>
-      <w:bookmarkEnd w:id="0"/>
+        <w:t xml:space="preserve">University of Maryland, Baltimore’s Health Sciences &amp; Human Services Library </w:t>
+      </w:r>
       <w:r>
         <w:rPr>
           <w:rFonts w:ascii="Roboto" w:eastAsia="Times New Roman" w:hAnsi="Roboto" w:cs="Times New Roman"/>
@@ -1111,7 +1085,7 @@
         </w:rPr>
         <w:t xml:space="preserve"> </w:t>
       </w:r>
-      <w:hyperlink r:id="rId25" w:history="1">
+      <w:hyperlink r:id="rId26" w:history="1">
         <w:r>
           <w:rPr>
             <w:rStyle w:val="Hyperlink"/>
@@ -1144,7 +1118,7 @@
         </w:rPr>
         <w:t xml:space="preserve">Personal site: </w:t>
       </w:r>
-      <w:hyperlink r:id="rId26" w:history="1">
+      <w:hyperlink r:id="rId27" w:history="1">
         <w:r>
           <w:rPr>
             <w:rStyle w:val="Hyperlink"/>
@@ -1177,7 +1151,7 @@
         </w:rPr>
         <w:t xml:space="preserve">Email: </w:t>
       </w:r>
-      <w:hyperlink r:id="rId27" w:history="1">
+      <w:hyperlink r:id="rId28" w:history="1">
         <w:r>
           <w:rPr>
             <w:rStyle w:val="Hyperlink"/>
@@ -1210,7 +1184,7 @@
         </w:rPr>
         <w:t xml:space="preserve">GitHub: </w:t>
       </w:r>
-      <w:hyperlink r:id="rId28" w:history="1">
+      <w:hyperlink r:id="rId29" w:history="1">
         <w:r>
           <w:rPr>
             <w:rStyle w:val="Hyperlink"/>
@@ -1243,7 +1217,7 @@
         </w:rPr>
         <w:t xml:space="preserve">Twitter: </w:t>
       </w:r>
-      <w:hyperlink r:id="rId29" w:history="1">
+      <w:hyperlink r:id="rId30" w:history="1">
         <w:r>
           <w:rPr>
             <w:rStyle w:val="Hyperlink"/>
@@ -1256,9 +1230,9 @@
       </w:hyperlink>
     </w:p>
     <w:sectPr>
-      <w:footerReference w:type="default" r:id="rId30"/>
+      <w:footerReference w:type="default" r:id="rId31"/>
       <w:pgSz w:w="12240" w:h="15840"/>
-      <w:pgMar w:top="720" w:right="1008" w:bottom="1296" w:left="1008" w:header="720" w:footer="965" w:gutter="0"/>
+      <w:pgMar w:top="720" w:right="1008" w:bottom="1260" w:left="1008" w:header="720" w:footer="965" w:gutter="0"/>
       <w:cols w:space="720"/>
       <w:docGrid w:linePitch="360"/>
     </w:sectPr>

</xml_diff>